<commit_message>
Añadido trabajo y más información cliente
</commit_message>
<xml_diff>
--- a/Recursos/Información cliente/Textos/Información terapias breve.docx
+++ b/Recursos/Información cliente/Textos/Información terapias breve.docx
@@ -101,6 +101,95 @@
         <w:t xml:space="preserve"> El empujon que necesita tu cuerpo para eliminar toxinas y liquidos .</w:t>
       </w:r>
     </w:p>
+    <w:p>
+      <w:pPr>
+        <w:pStyle w:val="ecxmsonormal"/>
+        <w:shd w:val="clear" w:color="auto" w:fill="FFFFFF"/>
+        <w:spacing w:beforeLines="0" w:afterLines="0" w:line="365" w:lineRule="atLeast"/>
+        <w:rPr>
+          <w:rFonts w:ascii="Calibri" w:hAnsi="Calibri" w:cs="Times New Roman"/>
+          <w:color w:val="444444"/>
+          <w:sz w:val="26"/>
+          <w:szCs w:val="26"/>
+        </w:rPr>
+      </w:pPr>
+      <w:r>
+        <w:rPr>
+          <w:rFonts w:ascii="Calibri" w:hAnsi="Calibri" w:cs="Times New Roman"/>
+          <w:color w:val="444444"/>
+          <w:sz w:val="26"/>
+          <w:szCs w:val="26"/>
+        </w:rPr>
+        <w:t>FRASE DE FACIOTERAPIA:</w:t>
+      </w:r>
+    </w:p>
+    <w:p>
+      <w:pPr>
+        <w:pStyle w:val="ecxmsonormal"/>
+        <w:shd w:val="clear" w:color="auto" w:fill="FFFFFF"/>
+        <w:spacing w:beforeLines="0" w:afterLines="0" w:line="365" w:lineRule="atLeast"/>
+        <w:rPr>
+          <w:rFonts w:ascii="Calibri" w:hAnsi="Calibri" w:cs="Times New Roman"/>
+          <w:color w:val="444444"/>
+          <w:sz w:val="26"/>
+          <w:szCs w:val="26"/>
+        </w:rPr>
+      </w:pPr>
+      <w:r>
+        <w:rPr>
+          <w:rFonts w:ascii="Calibri" w:hAnsi="Calibri" w:cs="Times New Roman"/>
+          <w:color w:val="444444"/>
+          <w:sz w:val="26"/>
+          <w:szCs w:val="26"/>
+        </w:rPr>
+        <w:t>La terapia que puede ayudarte cuando lo necesites fuera de la consulta.</w:t>
+      </w:r>
+    </w:p>
+    <w:p>
+      <w:pPr>
+        <w:pStyle w:val="ecxmsonormal"/>
+        <w:shd w:val="clear" w:color="auto" w:fill="FFFFFF"/>
+        <w:spacing w:beforeLines="0" w:afterLines="0" w:line="365" w:lineRule="atLeast"/>
+        <w:rPr>
+          <w:rFonts w:ascii="Calibri" w:hAnsi="Calibri" w:cs="Times New Roman"/>
+          <w:color w:val="444444"/>
+          <w:sz w:val="26"/>
+          <w:szCs w:val="26"/>
+        </w:rPr>
+      </w:pPr>
+      <w:r>
+        <w:rPr>
+          <w:rFonts w:ascii="Calibri" w:hAnsi="Calibri" w:cs="Times New Roman"/>
+          <w:color w:val="444444"/>
+          <w:sz w:val="26"/>
+          <w:szCs w:val="26"/>
+        </w:rPr>
+        <w:t>FRASE ENFERMERIA:</w:t>
+      </w:r>
+    </w:p>
+    <w:p>
+      <w:pPr>
+        <w:pStyle w:val="ecxmsonormal"/>
+        <w:shd w:val="clear" w:color="auto" w:fill="FFFFFF"/>
+        <w:spacing w:beforeLines="0" w:afterLines="0" w:line="365" w:lineRule="atLeast"/>
+        <w:rPr>
+          <w:rFonts w:ascii="Calibri" w:hAnsi="Calibri" w:cs="Times New Roman"/>
+          <w:color w:val="444444"/>
+          <w:sz w:val="26"/>
+          <w:szCs w:val="26"/>
+        </w:rPr>
+      </w:pPr>
+      <w:r>
+        <w:rPr>
+          <w:rFonts w:ascii="Calibri" w:hAnsi="Calibri" w:cs="Times New Roman"/>
+          <w:color w:val="444444"/>
+          <w:sz w:val="26"/>
+          <w:szCs w:val="26"/>
+        </w:rPr>
+        <w:t>Cuidados de Enfermería a domicilio con horarios muy flexibles.</w:t>
+      </w:r>
+    </w:p>
+    <w:p/>
     <w:p>
       <w:r>
         <w:tab/>
@@ -302,6 +391,20 @@
     <w:semiHidden/>
     <w:unhideWhenUsed/>
   </w:style>
+  <w:style w:type="paragraph" w:customStyle="1" w:styleId="ecxmsonormal">
+    <w:name w:val="ecxmsonormal"/>
+    <w:basedOn w:val="Normal"/>
+    <w:rsid w:val="00885033"/>
+    <w:pPr>
+      <w:spacing w:beforeLines="1" w:afterLines="1" w:line="240" w:lineRule="auto"/>
+    </w:pPr>
+    <w:rPr>
+      <w:rFonts w:ascii="Times" w:hAnsi="Times"/>
+      <w:sz w:val="20"/>
+      <w:szCs w:val="20"/>
+      <w:lang w:val="es-ES_tradnl" w:eastAsia="es-ES_tradnl"/>
+    </w:rPr>
+  </w:style>
 </w:styles>
 </file>
 

</xml_diff>